<commit_message>
UI added to asset list.
</commit_message>
<xml_diff>
--- a/Planning/Final_Asset_List.docx
+++ b/Planning/Final_Asset_List.docx
@@ -359,6 +359,74 @@
         <w:br/>
         <w:tab/>
         <w:t xml:space="preserve">-Vienne</w:t>
+        <w:br/>
+      </w:r>
+      <w:r>
+        <w:rPr>
+          <w:rFonts w:ascii="Calibri" w:hAnsi="Calibri" w:cs="Calibri" w:eastAsia="Calibri"/>
+          <w:b/>
+          <w:color w:val="auto"/>
+          <w:spacing w:val="0"/>
+          <w:position w:val="0"/>
+          <w:sz w:val="22"/>
+          <w:shd w:fill="auto" w:val="clear"/>
+        </w:rPr>
+        <w:t xml:space="preserve">UI</w:t>
+        <w:br/>
+        <w:t xml:space="preserve">-</w:t>
+      </w:r>
+      <w:r>
+        <w:rPr>
+          <w:rFonts w:ascii="Calibri" w:hAnsi="Calibri" w:cs="Calibri" w:eastAsia="Calibri"/>
+          <w:color w:val="auto"/>
+          <w:spacing w:val="0"/>
+          <w:position w:val="0"/>
+          <w:sz w:val="22"/>
+          <w:shd w:fill="auto" w:val="clear"/>
+        </w:rPr>
+        <w:t xml:space="preserve">MAIN MENU</w:t>
+        <w:br/>
+        <w:tab/>
+        <w:t xml:space="preserve">-Buttons</w:t>
+        <w:br/>
+        <w:tab/>
+        <w:t xml:space="preserve">-Background</w:t>
+        <w:br/>
+        <w:t xml:space="preserve">-PLAYER MENU</w:t>
+        <w:br/>
+        <w:tab/>
+        <w:t xml:space="preserve">-Tabs, general layout</w:t>
+        <w:br/>
+        <w:tab/>
+        <w:t xml:space="preserve">-Inventory + slots</w:t>
+        <w:br/>
+        <w:tab/>
+        <w:t xml:space="preserve">-Quests etc.</w:t>
+        <w:br/>
+        <w:tab/>
+        <w:t xml:space="preserve">-Stats</w:t>
+        <w:br/>
+        <w:tab/>
+        <w:t xml:space="preserve">-Map itself + Lyndor map</w:t>
+        <w:br/>
+        <w:tab/>
+        <w:t xml:space="preserve">-Pause menu + buttons</w:t>
+        <w:br/>
+        <w:t xml:space="preserve">-HUD</w:t>
+        <w:br/>
+        <w:tab/>
+        <w:t xml:space="preserve">-Health</w:t>
+        <w:br/>
+        <w:tab/>
+        <w:t xml:space="preserve">-Weapon hotkeys (5)</w:t>
+        <w:br/>
+        <w:tab/>
+        <w:t xml:space="preserve">-Player menu hotkeys (4)</w:t>
+        <w:br/>
+        <w:t xml:space="preserve">-CREDITS</w:t>
+        <w:br/>
+        <w:tab/>
+        <w:t xml:space="preserve">-Show concept art (transparent)</w:t>
         <w:br/>
         <w:br/>
       </w:r>

</xml_diff>